<commit_message>
Update commit history for lab 1
Update the commit history file to include the commit details made yesterday.
</commit_message>
<xml_diff>
--- a/lab1/commit_history_lab1.docx
+++ b/lab1/commit_history_lab1.docx
@@ -281,6 +281,162 @@
           <w:szCs w:val="22"/>
         </w:rPr>
         <w:t xml:space="preserve">Commit 1: </w:t>
+      </w:r>
+      <w:r>
+        <w:rPr>
+          <w:rFonts w:ascii="Times New Roman" w:hAnsi="Times New Roman" w:cs="Times New Roman"/>
+          <w:sz w:val="22"/>
+          <w:szCs w:val="22"/>
+        </w:rPr>
+        <w:t xml:space="preserve">Update commit history for lab 1: </w:t>
+      </w:r>
+      <w:r>
+        <w:rPr>
+          <w:rFonts w:ascii="Times New Roman" w:hAnsi="Times New Roman" w:cs="Times New Roman"/>
+          <w:sz w:val="22"/>
+          <w:szCs w:val="22"/>
+        </w:rPr>
+        <w:t>Update the commit history file to include the commit details made yesterday.</w:t>
+      </w:r>
+    </w:p>
+    <w:p>
+      <w:pPr>
+        <w:rPr>
+          <w:rFonts w:ascii="Times New Roman" w:hAnsi="Times New Roman" w:cs="Times New Roman"/>
+          <w:sz w:val="22"/>
+          <w:szCs w:val="22"/>
+        </w:rPr>
+      </w:pPr>
+      <w:r>
+        <w:rPr>
+          <w:rFonts w:ascii="Times New Roman" w:hAnsi="Times New Roman" w:cs="Times New Roman"/>
+          <w:sz w:val="22"/>
+          <w:szCs w:val="22"/>
+        </w:rPr>
+        <w:t xml:space="preserve">Commit 2: </w:t>
+      </w:r>
+      <w:r>
+        <w:rPr>
+          <w:rFonts w:ascii="Times New Roman" w:hAnsi="Times New Roman" w:cs="Times New Roman"/>
+          <w:sz w:val="22"/>
+          <w:szCs w:val="22"/>
+        </w:rPr>
+        <w:t>Update report and scripts for lab 1</w:t>
+      </w:r>
+      <w:r>
+        <w:rPr>
+          <w:rFonts w:ascii="Times New Roman" w:hAnsi="Times New Roman" w:cs="Times New Roman"/>
+          <w:sz w:val="22"/>
+          <w:szCs w:val="22"/>
+        </w:rPr>
+        <w:t xml:space="preserve">: </w:t>
+      </w:r>
+      <w:r>
+        <w:rPr>
+          <w:rFonts w:ascii="Times New Roman" w:hAnsi="Times New Roman" w:cs="Times New Roman"/>
+          <w:sz w:val="22"/>
+          <w:szCs w:val="22"/>
+        </w:rPr>
+        <w:t>I update the report to include screenshots of results for the basic python script and include the 'task_1.py' script in the scripts folder.</w:t>
+      </w:r>
+    </w:p>
+    <w:p>
+      <w:pPr>
+        <w:rPr>
+          <w:rFonts w:ascii="Times New Roman" w:hAnsi="Times New Roman" w:cs="Times New Roman"/>
+          <w:sz w:val="22"/>
+          <w:szCs w:val="22"/>
+        </w:rPr>
+      </w:pPr>
+      <w:r>
+        <w:rPr>
+          <w:rFonts w:ascii="Times New Roman" w:hAnsi="Times New Roman" w:cs="Times New Roman"/>
+          <w:sz w:val="22"/>
+          <w:szCs w:val="22"/>
+        </w:rPr>
+        <w:t xml:space="preserve">Commit 3: </w:t>
+      </w:r>
+      <w:r>
+        <w:rPr>
+          <w:rFonts w:ascii="Times New Roman" w:hAnsi="Times New Roman" w:cs="Times New Roman"/>
+          <w:sz w:val="22"/>
+          <w:szCs w:val="22"/>
+        </w:rPr>
+        <w:t>Update file structure</w:t>
+      </w:r>
+      <w:r>
+        <w:rPr>
+          <w:rFonts w:ascii="Times New Roman" w:hAnsi="Times New Roman" w:cs="Times New Roman"/>
+          <w:sz w:val="22"/>
+          <w:szCs w:val="22"/>
+        </w:rPr>
+        <w:t xml:space="preserve">: </w:t>
+      </w:r>
+      <w:r>
+        <w:rPr>
+          <w:rFonts w:ascii="Times New Roman" w:hAnsi="Times New Roman" w:cs="Times New Roman"/>
+          <w:sz w:val="22"/>
+          <w:szCs w:val="22"/>
+        </w:rPr>
+        <w:t>I moved the locations of files to make it more organized.</w:t>
+      </w:r>
+    </w:p>
+    <w:p>
+      <w:pPr>
+        <w:rPr>
+          <w:rFonts w:ascii="Times New Roman" w:hAnsi="Times New Roman" w:cs="Times New Roman"/>
+          <w:sz w:val="22"/>
+          <w:szCs w:val="22"/>
+        </w:rPr>
+      </w:pPr>
+      <w:r>
+        <w:rPr>
+          <w:rFonts w:ascii="Times New Roman" w:hAnsi="Times New Roman" w:cs="Times New Roman"/>
+          <w:noProof/>
+          <w:sz w:val="22"/>
+          <w:szCs w:val="22"/>
+        </w:rPr>
+        <w:drawing>
+          <wp:inline distT="0" distB="0" distL="0" distR="0" wp14:anchorId="0FCA3F54" wp14:editId="439FBE39">
+            <wp:extent cx="5943600" cy="918210"/>
+            <wp:effectExtent l="0" t="0" r="0" b="0"/>
+            <wp:docPr id="1608586105" name="Picture 3" descr="A white background with black lines&#10;&#10;Description automatically generated"/>
+            <wp:cNvGraphicFramePr>
+              <a:graphicFrameLocks xmlns:a="http://schemas.openxmlformats.org/drawingml/2006/main" noChangeAspect="1"/>
+            </wp:cNvGraphicFramePr>
+            <a:graphic xmlns:a="http://schemas.openxmlformats.org/drawingml/2006/main">
+              <a:graphicData uri="http://schemas.openxmlformats.org/drawingml/2006/picture">
+                <pic:pic xmlns:pic="http://schemas.openxmlformats.org/drawingml/2006/picture">
+                  <pic:nvPicPr>
+                    <pic:cNvPr id="1608586105" name="Picture 3" descr="A white background with black lines&#10;&#10;Description automatically generated"/>
+                    <pic:cNvPicPr/>
+                  </pic:nvPicPr>
+                  <pic:blipFill>
+                    <a:blip r:embed="rId6" cstate="print">
+                      <a:extLst>
+                        <a:ext uri="{28A0092B-C50C-407E-A947-70E740481C1C}">
+                          <a14:useLocalDpi xmlns:a14="http://schemas.microsoft.com/office/drawing/2010/main" val="0"/>
+                        </a:ext>
+                      </a:extLst>
+                    </a:blip>
+                    <a:stretch>
+                      <a:fillRect/>
+                    </a:stretch>
+                  </pic:blipFill>
+                  <pic:spPr>
+                    <a:xfrm>
+                      <a:off x="0" y="0"/>
+                      <a:ext cx="5943600" cy="918210"/>
+                    </a:xfrm>
+                    <a:prstGeom prst="rect">
+                      <a:avLst/>
+                    </a:prstGeom>
+                  </pic:spPr>
+                </pic:pic>
+              </a:graphicData>
+            </a:graphic>
+          </wp:inline>
+        </w:drawing>
       </w:r>
     </w:p>
     <w:sectPr>

</xml_diff>

<commit_message>
Update commit history for lab1
Update the commit history file to include name and usc id
</commit_message>
<xml_diff>
--- a/lab1/commit_history_lab1.docx
+++ b/lab1/commit_history_lab1.docx
@@ -21,7 +21,7 @@
       <w:r>
         <w:t xml:space="preserve"> </w:t>
       </w:r>
-      <w:hyperlink r:id="rId4" w:history="1">
+      <w:hyperlink r:id="rId6" w:history="1">
         <w:r>
           <w:rPr>
             <w:rStyle w:val="Hyperlink"/>
@@ -123,7 +123,7 @@
                     <pic:cNvPicPr/>
                   </pic:nvPicPr>
                   <pic:blipFill>
-                    <a:blip r:embed="rId5" cstate="print">
+                    <a:blip r:embed="rId7" cstate="print">
                       <a:extLst>
                         <a:ext uri="{28A0092B-C50C-407E-A947-70E740481C1C}">
                           <a14:useLocalDpi xmlns:a14="http://schemas.microsoft.com/office/drawing/2010/main" val="0"/>
@@ -226,7 +226,7 @@
           <w:szCs w:val="22"/>
         </w:rPr>
         <w:drawing>
-          <wp:inline distT="0" distB="0" distL="0" distR="0" wp14:anchorId="2FFE0F0F" wp14:editId="5672741C">
+          <wp:inline distT="0" distB="0" distL="0" distR="0" wp14:anchorId="2FFE0F0F" wp14:editId="54BFAF94">
             <wp:extent cx="5943600" cy="878840"/>
             <wp:effectExtent l="0" t="0" r="0" b="0"/>
             <wp:docPr id="1891300349" name="Picture 7" descr="A white line on a white surface&#10;&#10;Description automatically generated"/>
@@ -241,7 +241,7 @@
                     <pic:cNvPicPr/>
                   </pic:nvPicPr>
                   <pic:blipFill>
-                    <a:blip r:embed="rId6" cstate="print">
+                    <a:blip r:embed="rId8" cstate="print">
                       <a:extLst>
                         <a:ext uri="{28A0092B-C50C-407E-A947-70E740481C1C}">
                           <a14:useLocalDpi xmlns:a14="http://schemas.microsoft.com/office/drawing/2010/main" val="0"/>
@@ -441,7 +441,7 @@
                     <pic:cNvPicPr/>
                   </pic:nvPicPr>
                   <pic:blipFill>
-                    <a:blip r:embed="rId7" cstate="print">
+                    <a:blip r:embed="rId9" cstate="print">
                       <a:extLst>
                         <a:ext uri="{28A0092B-C50C-407E-A947-70E740481C1C}">
                           <a14:useLocalDpi xmlns:a14="http://schemas.microsoft.com/office/drawing/2010/main" val="0"/>
@@ -508,15 +508,7 @@
           <w:sz w:val="22"/>
           <w:szCs w:val="22"/>
         </w:rPr>
-        <w:t xml:space="preserve">Commit 1: </w:t>
-      </w:r>
-      <w:r>
-        <w:rPr>
-          <w:rFonts w:ascii="Times New Roman" w:hAnsi="Times New Roman" w:cs="Times New Roman"/>
-          <w:sz w:val="22"/>
-          <w:szCs w:val="22"/>
-        </w:rPr>
-        <w:t xml:space="preserve">Update commit history for lab 1: </w:t>
+        <w:t xml:space="preserve">Commit 1: Update commit history for lab 1: </w:t>
       </w:r>
       <w:r>
         <w:rPr>
@@ -576,31 +568,7 @@
           <w:sz w:val="22"/>
           <w:szCs w:val="22"/>
         </w:rPr>
-        <w:t xml:space="preserve">Commit </w:t>
-      </w:r>
-      <w:r>
-        <w:rPr>
-          <w:rFonts w:ascii="Times New Roman" w:hAnsi="Times New Roman" w:cs="Times New Roman"/>
-          <w:sz w:val="22"/>
-          <w:szCs w:val="22"/>
-        </w:rPr>
-        <w:t>3</w:t>
-      </w:r>
-      <w:r>
-        <w:rPr>
-          <w:rFonts w:ascii="Times New Roman" w:hAnsi="Times New Roman" w:cs="Times New Roman"/>
-          <w:sz w:val="22"/>
-          <w:szCs w:val="22"/>
-        </w:rPr>
-        <w:t>: Update commit history for lab 1:</w:t>
-      </w:r>
-      <w:r>
-        <w:rPr>
-          <w:rFonts w:ascii="Times New Roman" w:hAnsi="Times New Roman" w:cs="Times New Roman"/>
-          <w:sz w:val="22"/>
-          <w:szCs w:val="22"/>
-        </w:rPr>
-        <w:t xml:space="preserve"> Update scripts for web scraper; update the report to include screenshots of results for data filter and add ‘data_filter.py’ script in the scripts </w:t>
+        <w:t xml:space="preserve">Commit 3: Update commit history for lab 1: Update scripts for web scraper; update the report to include screenshots of results for data filter and add ‘data_filter.py’ script in the scripts </w:t>
       </w:r>
       <w:proofErr w:type="gramStart"/>
       <w:r>
@@ -652,7 +620,7 @@
                     <pic:cNvPicPr/>
                   </pic:nvPicPr>
                   <pic:blipFill>
-                    <a:blip r:embed="rId8" cstate="print">
+                    <a:blip r:embed="rId10" cstate="print">
                       <a:extLst>
                         <a:ext uri="{28A0092B-C50C-407E-A947-70E740481C1C}">
                           <a14:useLocalDpi xmlns:a14="http://schemas.microsoft.com/office/drawing/2010/main" val="0"/>
@@ -719,103 +687,7 @@
           <w:sz w:val="22"/>
           <w:szCs w:val="22"/>
         </w:rPr>
-        <w:t xml:space="preserve">Commit </w:t>
-      </w:r>
-      <w:r>
-        <w:rPr>
-          <w:rFonts w:ascii="Times New Roman" w:hAnsi="Times New Roman" w:cs="Times New Roman"/>
-          <w:sz w:val="22"/>
-          <w:szCs w:val="22"/>
-        </w:rPr>
-        <w:t>1</w:t>
-      </w:r>
-      <w:r>
-        <w:rPr>
-          <w:rFonts w:ascii="Times New Roman" w:hAnsi="Times New Roman" w:cs="Times New Roman"/>
-          <w:sz w:val="22"/>
-          <w:szCs w:val="22"/>
-        </w:rPr>
-        <w:t>: Update report</w:t>
-      </w:r>
-      <w:r>
-        <w:rPr>
-          <w:rFonts w:ascii="Times New Roman" w:hAnsi="Times New Roman" w:cs="Times New Roman"/>
-          <w:sz w:val="22"/>
-          <w:szCs w:val="22"/>
-        </w:rPr>
-        <w:t xml:space="preserve"> and scripts</w:t>
-      </w:r>
-      <w:r>
-        <w:rPr>
-          <w:rFonts w:ascii="Times New Roman" w:hAnsi="Times New Roman" w:cs="Times New Roman"/>
-          <w:sz w:val="22"/>
-          <w:szCs w:val="22"/>
-        </w:rPr>
-        <w:t xml:space="preserve"> for lab 1: </w:t>
-      </w:r>
-      <w:r>
-        <w:rPr>
-          <w:rFonts w:ascii="Times New Roman" w:hAnsi="Times New Roman" w:cs="Times New Roman"/>
-          <w:sz w:val="22"/>
-          <w:szCs w:val="22"/>
-        </w:rPr>
-        <w:t>Fine tune the lab report to include more detailed descriptions and screenshots</w:t>
-      </w:r>
-      <w:r>
-        <w:rPr>
-          <w:rFonts w:ascii="Times New Roman" w:hAnsi="Times New Roman" w:cs="Times New Roman"/>
-          <w:sz w:val="22"/>
-          <w:szCs w:val="22"/>
-        </w:rPr>
-        <w:t>, add ‘web_scraper</w:t>
-      </w:r>
-      <w:r>
-        <w:rPr>
-          <w:rFonts w:ascii="Times New Roman" w:hAnsi="Times New Roman" w:cs="Times New Roman"/>
-          <w:sz w:val="22"/>
-          <w:szCs w:val="22"/>
-        </w:rPr>
-        <w:t>_chrome</w:t>
-      </w:r>
-      <w:r>
-        <w:rPr>
-          <w:rFonts w:ascii="Times New Roman" w:hAnsi="Times New Roman" w:cs="Times New Roman"/>
-          <w:sz w:val="22"/>
-          <w:szCs w:val="22"/>
-        </w:rPr>
-        <w:t xml:space="preserve">.py’ script </w:t>
-      </w:r>
-      <w:r>
-        <w:rPr>
-          <w:rFonts w:ascii="Times New Roman" w:hAnsi="Times New Roman" w:cs="Times New Roman"/>
-          <w:sz w:val="22"/>
-          <w:szCs w:val="22"/>
-        </w:rPr>
-        <w:t xml:space="preserve">and ‘web_scraper_firefox.py’ script </w:t>
-      </w:r>
-      <w:r>
-        <w:rPr>
-          <w:rFonts w:ascii="Times New Roman" w:hAnsi="Times New Roman" w:cs="Times New Roman"/>
-          <w:sz w:val="22"/>
-          <w:szCs w:val="22"/>
-        </w:rPr>
-        <w:t>in the scripts folder</w:t>
-      </w:r>
-      <w:r>
-        <w:rPr>
-          <w:rFonts w:ascii="Times New Roman" w:hAnsi="Times New Roman" w:cs="Times New Roman"/>
-          <w:sz w:val="22"/>
-          <w:szCs w:val="22"/>
-        </w:rPr>
-        <w:t xml:space="preserve"> as the backup version for web-scrapping task</w:t>
-      </w:r>
-      <w:r>
-        <w:rPr>
-          <w:rFonts w:ascii="Times New Roman" w:hAnsi="Times New Roman" w:cs="Times New Roman"/>
-          <w:sz w:val="22"/>
-          <w:szCs w:val="22"/>
-        </w:rPr>
-        <w:t>.</w:t>
+        <w:t>Commit 1: Update report and scripts for lab 1: Fine tune the lab report to include more detailed descriptions and screenshots, add ‘web_scraper_chrome.py’ script and ‘web_scraper_firefox.py’ script in the scripts folder as the backup version for web-scrapping task.</w:t>
       </w:r>
     </w:p>
     <w:p>
@@ -866,7 +738,7 @@
                     <pic:cNvPicPr/>
                   </pic:nvPicPr>
                   <pic:blipFill>
-                    <a:blip r:embed="rId9" cstate="print">
+                    <a:blip r:embed="rId11" cstate="print">
                       <a:extLst>
                         <a:ext uri="{28A0092B-C50C-407E-A947-70E740481C1C}">
                           <a14:useLocalDpi xmlns:a14="http://schemas.microsoft.com/office/drawing/2010/main" val="0"/>
@@ -894,6 +766,7 @@
       </w:r>
     </w:p>
     <w:sectPr>
+      <w:headerReference w:type="default" r:id="rId12"/>
       <w:pgSz w:w="12240" w:h="15840"/>
       <w:pgMar w:top="1440" w:right="1440" w:bottom="1440" w:left="1440" w:header="708" w:footer="708" w:gutter="0"/>
       <w:cols w:space="708"/>
@@ -901,6 +774,94 @@
     </w:sectPr>
   </w:body>
 </w:document>
+</file>
+
+<file path=word/endnotes.xml><?xml version="1.0" encoding="utf-8"?>
+<w:endnotes xmlns:wpc="http://schemas.microsoft.com/office/word/2010/wordprocessingCanvas" xmlns:cx="http://schemas.microsoft.com/office/drawing/2014/chartex" xmlns:cx1="http://schemas.microsoft.com/office/drawing/2015/9/8/chartex" xmlns:cx2="http://schemas.microsoft.com/office/drawing/2015/10/21/chartex" xmlns:cx3="http://schemas.microsoft.com/office/drawing/2016/5/9/chartex" xmlns:cx4="http://schemas.microsoft.com/office/drawing/2016/5/10/chartex" xmlns:cx5="http://schemas.microsoft.com/office/drawing/2016/5/11/chartex" xmlns:cx6="http://schemas.microsoft.com/office/drawing/2016/5/12/chartex" xmlns:cx7="http://schemas.microsoft.com/office/drawing/2016/5/13/chartex" xmlns:cx8="http://schemas.microsoft.com/office/drawing/2016/5/14/chartex" xmlns:mc="http://schemas.openxmlformats.org/markup-compatibility/2006" xmlns:aink="http://schemas.microsoft.com/office/drawing/2016/ink" xmlns:am3d="http://schemas.microsoft.com/office/drawing/2017/model3d" xmlns:o="urn:schemas-microsoft-com:office:office" xmlns:oel="http://schemas.microsoft.com/office/2019/extlst" xmlns:r="http://schemas.openxmlformats.org/officeDocument/2006/relationships" xmlns:m="http://schemas.openxmlformats.org/officeDocument/2006/math" xmlns:v="urn:schemas-microsoft-com:vml" xmlns:wp14="http://schemas.microsoft.com/office/word/2010/wordprocessingDrawing" xmlns:wp="http://schemas.openxmlformats.org/drawingml/2006/wordprocessingDrawing" xmlns:w10="urn:schemas-microsoft-com:office:word" xmlns:w="http://schemas.openxmlformats.org/wordprocessingml/2006/main" xmlns:w14="http://schemas.microsoft.com/office/word/2010/wordml" xmlns:w15="http://schemas.microsoft.com/office/word/2012/wordml" xmlns:w16cex="http://schemas.microsoft.com/office/word/2018/wordml/cex" xmlns:w16cid="http://schemas.microsoft.com/office/word/2016/wordml/cid" xmlns:w16="http://schemas.microsoft.com/office/word/2018/wordml" xmlns:w16du="http://schemas.microsoft.com/office/word/2023/wordml/word16du" xmlns:w16sdtdh="http://schemas.microsoft.com/office/word/2020/wordml/sdtdatahash" xmlns:w16se="http://schemas.microsoft.com/office/word/2015/wordml/symex" xmlns:wpg="http://schemas.microsoft.com/office/word/2010/wordprocessingGroup" xmlns:wpi="http://schemas.microsoft.com/office/word/2010/wordprocessingInk" xmlns:wne="http://schemas.microsoft.com/office/word/2006/wordml" xmlns:wps="http://schemas.microsoft.com/office/word/2010/wordprocessingShape" mc:Ignorable="w14 w15 w16se w16cid w16 w16cex w16sdtdh w16du wp14">
+  <w:endnote w:type="separator" w:id="-1">
+    <w:p>
+      <w:pPr>
+        <w:spacing w:after="0" w:line="240" w:lineRule="auto"/>
+      </w:pPr>
+      <w:r>
+        <w:separator/>
+      </w:r>
+    </w:p>
+  </w:endnote>
+  <w:endnote w:type="continuationSeparator" w:id="0">
+    <w:p>
+      <w:pPr>
+        <w:spacing w:after="0" w:line="240" w:lineRule="auto"/>
+      </w:pPr>
+      <w:r>
+        <w:continuationSeparator/>
+      </w:r>
+    </w:p>
+  </w:endnote>
+</w:endnotes>
+</file>
+
+<file path=word/footnotes.xml><?xml version="1.0" encoding="utf-8"?>
+<w:footnotes xmlns:wpc="http://schemas.microsoft.com/office/word/2010/wordprocessingCanvas" xmlns:cx="http://schemas.microsoft.com/office/drawing/2014/chartex" xmlns:cx1="http://schemas.microsoft.com/office/drawing/2015/9/8/chartex" xmlns:cx2="http://schemas.microsoft.com/office/drawing/2015/10/21/chartex" xmlns:cx3="http://schemas.microsoft.com/office/drawing/2016/5/9/chartex" xmlns:cx4="http://schemas.microsoft.com/office/drawing/2016/5/10/chartex" xmlns:cx5="http://schemas.microsoft.com/office/drawing/2016/5/11/chartex" xmlns:cx6="http://schemas.microsoft.com/office/drawing/2016/5/12/chartex" xmlns:cx7="http://schemas.microsoft.com/office/drawing/2016/5/13/chartex" xmlns:cx8="http://schemas.microsoft.com/office/drawing/2016/5/14/chartex" xmlns:mc="http://schemas.openxmlformats.org/markup-compatibility/2006" xmlns:aink="http://schemas.microsoft.com/office/drawing/2016/ink" xmlns:am3d="http://schemas.microsoft.com/office/drawing/2017/model3d" xmlns:o="urn:schemas-microsoft-com:office:office" xmlns:oel="http://schemas.microsoft.com/office/2019/extlst" xmlns:r="http://schemas.openxmlformats.org/officeDocument/2006/relationships" xmlns:m="http://schemas.openxmlformats.org/officeDocument/2006/math" xmlns:v="urn:schemas-microsoft-com:vml" xmlns:wp14="http://schemas.microsoft.com/office/word/2010/wordprocessingDrawing" xmlns:wp="http://schemas.openxmlformats.org/drawingml/2006/wordprocessingDrawing" xmlns:w10="urn:schemas-microsoft-com:office:word" xmlns:w="http://schemas.openxmlformats.org/wordprocessingml/2006/main" xmlns:w14="http://schemas.microsoft.com/office/word/2010/wordml" xmlns:w15="http://schemas.microsoft.com/office/word/2012/wordml" xmlns:w16cex="http://schemas.microsoft.com/office/word/2018/wordml/cex" xmlns:w16cid="http://schemas.microsoft.com/office/word/2016/wordml/cid" xmlns:w16="http://schemas.microsoft.com/office/word/2018/wordml" xmlns:w16du="http://schemas.microsoft.com/office/word/2023/wordml/word16du" xmlns:w16sdtdh="http://schemas.microsoft.com/office/word/2020/wordml/sdtdatahash" xmlns:w16se="http://schemas.microsoft.com/office/word/2015/wordml/symex" xmlns:wpg="http://schemas.microsoft.com/office/word/2010/wordprocessingGroup" xmlns:wpi="http://schemas.microsoft.com/office/word/2010/wordprocessingInk" xmlns:wne="http://schemas.microsoft.com/office/word/2006/wordml" xmlns:wps="http://schemas.microsoft.com/office/word/2010/wordprocessingShape" mc:Ignorable="w14 w15 w16se w16cid w16 w16cex w16sdtdh w16du wp14">
+  <w:footnote w:type="separator" w:id="-1">
+    <w:p>
+      <w:pPr>
+        <w:spacing w:after="0" w:line="240" w:lineRule="auto"/>
+      </w:pPr>
+      <w:r>
+        <w:separator/>
+      </w:r>
+    </w:p>
+  </w:footnote>
+  <w:footnote w:type="continuationSeparator" w:id="0">
+    <w:p>
+      <w:pPr>
+        <w:spacing w:after="0" w:line="240" w:lineRule="auto"/>
+      </w:pPr>
+      <w:r>
+        <w:continuationSeparator/>
+      </w:r>
+    </w:p>
+  </w:footnote>
+</w:footnotes>
+</file>
+
+<file path=word/header1.xml><?xml version="1.0" encoding="utf-8"?>
+<w:hdr xmlns:wpc="http://schemas.microsoft.com/office/word/2010/wordprocessingCanvas" xmlns:cx="http://schemas.microsoft.com/office/drawing/2014/chartex" xmlns:cx1="http://schemas.microsoft.com/office/drawing/2015/9/8/chartex" xmlns:cx2="http://schemas.microsoft.com/office/drawing/2015/10/21/chartex" xmlns:cx3="http://schemas.microsoft.com/office/drawing/2016/5/9/chartex" xmlns:cx4="http://schemas.microsoft.com/office/drawing/2016/5/10/chartex" xmlns:cx5="http://schemas.microsoft.com/office/drawing/2016/5/11/chartex" xmlns:cx6="http://schemas.microsoft.com/office/drawing/2016/5/12/chartex" xmlns:cx7="http://schemas.microsoft.com/office/drawing/2016/5/13/chartex" xmlns:cx8="http://schemas.microsoft.com/office/drawing/2016/5/14/chartex" xmlns:mc="http://schemas.openxmlformats.org/markup-compatibility/2006" xmlns:aink="http://schemas.microsoft.com/office/drawing/2016/ink" xmlns:am3d="http://schemas.microsoft.com/office/drawing/2017/model3d" xmlns:o="urn:schemas-microsoft-com:office:office" xmlns:oel="http://schemas.microsoft.com/office/2019/extlst" xmlns:r="http://schemas.openxmlformats.org/officeDocument/2006/relationships" xmlns:m="http://schemas.openxmlformats.org/officeDocument/2006/math" xmlns:v="urn:schemas-microsoft-com:vml" xmlns:wp14="http://schemas.microsoft.com/office/word/2010/wordprocessingDrawing" xmlns:wp="http://schemas.openxmlformats.org/drawingml/2006/wordprocessingDrawing" xmlns:w10="urn:schemas-microsoft-com:office:word" xmlns:w="http://schemas.openxmlformats.org/wordprocessingml/2006/main" xmlns:w14="http://schemas.microsoft.com/office/word/2010/wordml" xmlns:w15="http://schemas.microsoft.com/office/word/2012/wordml" xmlns:w16cex="http://schemas.microsoft.com/office/word/2018/wordml/cex" xmlns:w16cid="http://schemas.microsoft.com/office/word/2016/wordml/cid" xmlns:w16="http://schemas.microsoft.com/office/word/2018/wordml" xmlns:w16du="http://schemas.microsoft.com/office/word/2023/wordml/word16du" xmlns:w16sdtdh="http://schemas.microsoft.com/office/word/2020/wordml/sdtdatahash" xmlns:w16se="http://schemas.microsoft.com/office/word/2015/wordml/symex" xmlns:wpg="http://schemas.microsoft.com/office/word/2010/wordprocessingGroup" xmlns:wpi="http://schemas.microsoft.com/office/word/2010/wordprocessingInk" xmlns:wne="http://schemas.microsoft.com/office/word/2006/wordml" xmlns:wps="http://schemas.microsoft.com/office/word/2010/wordprocessingShape" mc:Ignorable="w14 w15 w16se w16cid w16 w16cex w16sdtdh w16du wp14">
+  <w:p>
+    <w:pPr>
+      <w:pStyle w:val="Header"/>
+      <w:rPr>
+        <w:rFonts w:ascii="Times New Roman" w:hAnsi="Times New Roman" w:cs="Times New Roman"/>
+        <w:sz w:val="22"/>
+        <w:szCs w:val="22"/>
+      </w:rPr>
+    </w:pPr>
+    <w:proofErr w:type="spellStart"/>
+    <w:r>
+      <w:rPr>
+        <w:rFonts w:ascii="Times New Roman" w:hAnsi="Times New Roman" w:cs="Times New Roman"/>
+        <w:sz w:val="22"/>
+        <w:szCs w:val="22"/>
+      </w:rPr>
+      <w:t>Hanlu</w:t>
+    </w:r>
+    <w:proofErr w:type="spellEnd"/>
+    <w:r>
+      <w:rPr>
+        <w:rFonts w:ascii="Times New Roman" w:hAnsi="Times New Roman" w:cs="Times New Roman"/>
+        <w:sz w:val="22"/>
+        <w:szCs w:val="22"/>
+      </w:rPr>
+      <w:t xml:space="preserve"> Ma (USC ID: 1392-9443-71)</w:t>
+    </w:r>
+  </w:p>
+  <w:p>
+    <w:pPr>
+      <w:pStyle w:val="Header"/>
+    </w:pPr>
+  </w:p>
+</w:hdr>
 </file>
 
 <file path=word/styles.xml><?xml version="1.0" encoding="utf-8"?>
@@ -1843,6 +1804,50 @@
       <w:shd w:val="clear" w:color="auto" w:fill="E1DFDD"/>
     </w:rPr>
   </w:style>
+  <w:style w:type="paragraph" w:styleId="Header">
+    <w:name w:val="header"/>
+    <w:basedOn w:val="Normal"/>
+    <w:link w:val="HeaderChar"/>
+    <w:uiPriority w:val="99"/>
+    <w:unhideWhenUsed/>
+    <w:rsid w:val="001710E7"/>
+    <w:pPr>
+      <w:tabs>
+        <w:tab w:val="center" w:pos="4680"/>
+        <w:tab w:val="right" w:pos="9360"/>
+      </w:tabs>
+      <w:spacing w:after="0" w:line="240" w:lineRule="auto"/>
+    </w:pPr>
+  </w:style>
+  <w:style w:type="character" w:customStyle="1" w:styleId="HeaderChar">
+    <w:name w:val="Header Char"/>
+    <w:basedOn w:val="DefaultParagraphFont"/>
+    <w:link w:val="Header"/>
+    <w:uiPriority w:val="99"/>
+    <w:rsid w:val="001710E7"/>
+  </w:style>
+  <w:style w:type="paragraph" w:styleId="Footer">
+    <w:name w:val="footer"/>
+    <w:basedOn w:val="Normal"/>
+    <w:link w:val="FooterChar"/>
+    <w:uiPriority w:val="99"/>
+    <w:unhideWhenUsed/>
+    <w:rsid w:val="001710E7"/>
+    <w:pPr>
+      <w:tabs>
+        <w:tab w:val="center" w:pos="4680"/>
+        <w:tab w:val="right" w:pos="9360"/>
+      </w:tabs>
+      <w:spacing w:after="0" w:line="240" w:lineRule="auto"/>
+    </w:pPr>
+  </w:style>
+  <w:style w:type="character" w:customStyle="1" w:styleId="FooterChar">
+    <w:name w:val="Footer Char"/>
+    <w:basedOn w:val="DefaultParagraphFont"/>
+    <w:link w:val="Footer"/>
+    <w:uiPriority w:val="99"/>
+    <w:rsid w:val="001710E7"/>
+  </w:style>
 </w:styles>
 </file>
 

</xml_diff>